<commit_message>
commit para cobrir toda a documentação suplementar
Modificação em toda a estrutura da docmentação, cobrindo falhas da
arquitetura modular e melhorando a codificação, refatorando métodos
repetidos e adicionando novos frameworks para facilitar a manutenção do
código, deixando ele mais limpo(clean)
</commit_message>
<xml_diff>
--- a/documentação ssb/ECDU/ECDU01.docx
+++ b/documentação ssb/ECDU/ECDU01.docx
@@ -609,25 +609,7 @@
             <w:sz w:val="22"/>
             <w:szCs w:val="22"/>
           </w:rPr>
-          <w:t>MSG</w:t>
-        </w:r>
-        <w:r>
-          <w:rPr>
-            <w:rStyle w:val="Hyperlink"/>
-            <w:rFonts w:ascii="Times New Roman" w:hAnsi="Times New Roman" w:cs="Times New Roman"/>
-            <w:sz w:val="22"/>
-            <w:szCs w:val="22"/>
-          </w:rPr>
-          <w:t>0</w:t>
-        </w:r>
-        <w:r>
-          <w:rPr>
-            <w:rStyle w:val="Hyperlink"/>
-            <w:rFonts w:ascii="Times New Roman" w:hAnsi="Times New Roman" w:cs="Times New Roman"/>
-            <w:sz w:val="22"/>
-            <w:szCs w:val="22"/>
-          </w:rPr>
-          <w:t>1</w:t>
+          <w:t>MSG01</w:t>
         </w:r>
       </w:hyperlink>
       <w:r>
@@ -679,27 +661,7 @@
             <w:sz w:val="22"/>
             <w:szCs w:val="22"/>
           </w:rPr>
-          <w:t>RG</w:t>
-        </w:r>
-        <w:bookmarkStart w:id="0" w:name="_GoBack"/>
-        <w:r>
-          <w:rPr>
-            <w:rStyle w:val="Hyperlink"/>
-            <w:rFonts w:ascii="Times New Roman" w:hAnsi="Times New Roman" w:cs="Times New Roman"/>
-            <w:sz w:val="22"/>
-            <w:szCs w:val="22"/>
-          </w:rPr>
-          <w:t>N</w:t>
-        </w:r>
-        <w:bookmarkEnd w:id="0"/>
-        <w:r>
-          <w:rPr>
-            <w:rStyle w:val="Hyperlink"/>
-            <w:rFonts w:ascii="Times New Roman" w:hAnsi="Times New Roman" w:cs="Times New Roman"/>
-            <w:sz w:val="22"/>
-            <w:szCs w:val="22"/>
-          </w:rPr>
-          <w:t>05</w:t>
+          <w:t>RGN05</w:t>
         </w:r>
       </w:hyperlink>
       <w:r>
@@ -1137,9 +1099,11 @@
             <w:sz w:val="22"/>
             <w:szCs w:val="22"/>
           </w:rPr>
-          <w:t>06</w:t>
+          <w:t>01</w:t>
         </w:r>
       </w:hyperlink>
+      <w:bookmarkStart w:id="0" w:name="_GoBack"/>
+      <w:bookmarkEnd w:id="0"/>
     </w:p>
     <w:sectPr>
       <w:headerReference w:type="even" r:id="rId13"/>
@@ -3319,7 +3283,7 @@
 </file>
 
 <file path=customXml/itemProps1.xml><?xml version="1.0" encoding="utf-8"?>
-<ds:datastoreItem xmlns:ds="http://schemas.openxmlformats.org/officeDocument/2006/customXml" ds:itemID="{B7802A28-9960-4305-9CFD-944E70C6FDB1}">
+<ds:datastoreItem xmlns:ds="http://schemas.openxmlformats.org/officeDocument/2006/customXml" ds:itemID="{A451142C-A666-44C1-B0CD-694AC631547F}">
   <ds:schemaRefs>
     <ds:schemaRef ds:uri="http://schemas.openxmlformats.org/officeDocument/2006/bibliography"/>
   </ds:schemaRefs>

</xml_diff>